<commit_message>
edit powerpoints, add HLQ - 2018
</commit_message>
<xml_diff>
--- a/_PowerPoints/1st Semester/Unit 2 Relations and Functions/Algebra3_Day_022 Unit 2 Functions Test.docx
+++ b/_PowerPoints/1st Semester/Unit 2 Relations and Functions/Algebra3_Day_022 Unit 2 Functions Test.docx
@@ -2105,39 +2105,7 @@
             <w:sz w:val="24"/>
             <w:szCs w:val="24"/>
           </w:rPr>
-          <m:t>2</m:t>
-        </m:r>
-        <m:r>
-          <w:rPr>
-            <w:rFonts w:ascii="Cambria Math" w:hAnsi="Cambria Math" w:cs="Times New Roman"/>
-            <w:sz w:val="24"/>
-            <w:szCs w:val="24"/>
-          </w:rPr>
-          <m:t>y</m:t>
-        </m:r>
-        <m:r>
-          <w:rPr>
-            <w:rFonts w:ascii="Cambria Math" w:hAnsi="Cambria Math" w:cs="Times New Roman"/>
-            <w:sz w:val="24"/>
-            <w:szCs w:val="24"/>
-          </w:rPr>
-          <m:t>&gt;6</m:t>
-        </m:r>
-        <m:r>
-          <w:rPr>
-            <w:rFonts w:ascii="Cambria Math" w:hAnsi="Cambria Math" w:cs="Times New Roman"/>
-            <w:sz w:val="24"/>
-            <w:szCs w:val="24"/>
-          </w:rPr>
-          <m:t>x-</m:t>
-        </m:r>
-        <m:r>
-          <w:rPr>
-            <w:rFonts w:ascii="Cambria Math" w:hAnsi="Cambria Math" w:cs="Times New Roman"/>
-            <w:sz w:val="24"/>
-            <w:szCs w:val="24"/>
-          </w:rPr>
-          <m:t>8</m:t>
+          <m:t>2y&gt;6x-8</m:t>
         </m:r>
       </m:oMath>
     </w:p>
@@ -2167,8 +2135,6 @@
           <w:szCs w:val="24"/>
         </w:rPr>
       </w:pPr>
-      <w:bookmarkStart w:id="0" w:name="_GoBack"/>
-      <w:bookmarkEnd w:id="0"/>
     </w:p>
     <w:p>
       <w:pPr>
@@ -2425,6 +2391,8 @@
           <w:szCs w:val="24"/>
         </w:rPr>
       </w:pPr>
+      <w:bookmarkStart w:id="0" w:name="_GoBack"/>
+      <w:bookmarkEnd w:id="0"/>
     </w:p>
     <w:p>
       <w:pPr>
@@ -2544,7 +2512,23 @@
             <w:sz w:val="24"/>
             <w:szCs w:val="24"/>
           </w:rPr>
-          <m:t>y=7</m:t>
+          <m:t>y</m:t>
+        </m:r>
+        <m:r>
+          <w:rPr>
+            <w:rFonts w:ascii="Cambria Math" w:hAnsi="Cambria Math" w:cs="Times New Roman"/>
+            <w:sz w:val="24"/>
+            <w:szCs w:val="24"/>
+          </w:rPr>
+          <m:t>+1</m:t>
+        </m:r>
+        <m:r>
+          <w:rPr>
+            <w:rFonts w:ascii="Cambria Math" w:hAnsi="Cambria Math" w:cs="Times New Roman"/>
+            <w:sz w:val="24"/>
+            <w:szCs w:val="24"/>
+          </w:rPr>
+          <m:t>=7</m:t>
         </m:r>
         <m:d>
           <m:dPr>
@@ -2570,14 +2554,6 @@
             </m:r>
           </m:e>
         </m:d>
-        <m:r>
-          <w:rPr>
-            <w:rFonts w:ascii="Cambria Math" w:hAnsi="Cambria Math" w:cs="Times New Roman"/>
-            <w:sz w:val="24"/>
-            <w:szCs w:val="24"/>
-          </w:rPr>
-          <m:t>-1</m:t>
-        </m:r>
       </m:oMath>
       <w:r>
         <w:rPr>
@@ -3455,6 +3431,36 @@
     <w:basedOn w:val="DefaultParagraphFont"/>
     <w:rsid w:val="00D83481"/>
   </w:style>
+  <w:style w:type="paragraph" w:styleId="BalloonText">
+    <w:name w:val="Balloon Text"/>
+    <w:basedOn w:val="Normal"/>
+    <w:link w:val="BalloonTextChar"/>
+    <w:uiPriority w:val="99"/>
+    <w:semiHidden/>
+    <w:unhideWhenUsed/>
+    <w:rsid w:val="00600331"/>
+    <w:pPr>
+      <w:spacing w:after="0" w:line="240" w:lineRule="auto"/>
+    </w:pPr>
+    <w:rPr>
+      <w:rFonts w:ascii="Segoe UI" w:hAnsi="Segoe UI" w:cs="Segoe UI"/>
+      <w:sz w:val="18"/>
+      <w:szCs w:val="18"/>
+    </w:rPr>
+  </w:style>
+  <w:style w:type="character" w:customStyle="1" w:styleId="BalloonTextChar">
+    <w:name w:val="Balloon Text Char"/>
+    <w:basedOn w:val="DefaultParagraphFont"/>
+    <w:link w:val="BalloonText"/>
+    <w:uiPriority w:val="99"/>
+    <w:semiHidden/>
+    <w:rsid w:val="00600331"/>
+    <w:rPr>
+      <w:rFonts w:ascii="Segoe UI" w:hAnsi="Segoe UI" w:cs="Segoe UI"/>
+      <w:sz w:val="18"/>
+      <w:szCs w:val="18"/>
+    </w:rPr>
+  </w:style>
 </w:styles>
 </file>
 

</xml_diff>